<commit_message>
Integrated last of seasonal Doxologies
</commit_message>
<xml_diff>
--- a/Doxologies/33 Palm Sunday.docx
+++ b/Doxologies/33 Palm Sunday.docx
@@ -63,33 +63,34 @@
           </w:tcPr>
           <w:p>
             <w:pPr>
+              <w:pStyle w:val="CopticVersemulti-line"/>
+            </w:pPr>
+            <w:bookmarkStart w:id="0" w:name="_GoBack" w:colFirst="2" w:colLast="2"/>
+            <w:r>
+              <w:t>Ⲁⲣⲓⲥⲁⲗⲡⲓⲍⲓⲛ ϧⲉⲛ ⲟⲩⲥⲟⲩⲁⲓ:</w:t>
+            </w:r>
+          </w:p>
+          <w:p>
+            <w:pPr>
+              <w:pStyle w:val="CopticVersemulti-line"/>
+            </w:pPr>
+            <w:r>
+              <w:t>Ϧⲉⲛ ⲟⲩⲥ̀ⲙⲏ ⲛ̀ⲥⲁⲗⲡⲓⲅⲅⲟⲥ:</w:t>
+            </w:r>
+          </w:p>
+          <w:p>
+            <w:pPr>
+              <w:pStyle w:val="CopticVersemulti-line"/>
+            </w:pPr>
+            <w:r>
+              <w:t>Ϧⲉⲛ ⲟⲩⲉ̀ϩⲟⲟⲩ ⲛ̀ⲛⲉⲧⲉⲛϣⲁⲓ:</w:t>
+            </w:r>
+          </w:p>
+          <w:p>
+            <w:pPr>
               <w:pStyle w:val="CopticHangingVerse"/>
             </w:pPr>
             <w:r>
-              <w:t>Ⲁⲣⲓⲥⲁⲗⲡⲓⲍⲓⲛ ϧⲉⲛ ⲟⲩⲥⲟⲩⲁⲓ:</w:t>
-            </w:r>
-          </w:p>
-          <w:p>
-            <w:pPr>
-              <w:pStyle w:val="CopticHangingVerse"/>
-            </w:pPr>
-            <w:r>
-              <w:t>Ϧⲉⲛ ⲟⲩⲥ̀ⲙⲏ ⲛ̀ⲥⲁⲗⲡⲓⲅⲅⲟⲥ:</w:t>
-            </w:r>
-          </w:p>
-          <w:p>
-            <w:pPr>
-              <w:pStyle w:val="CopticHangingVerse"/>
-            </w:pPr>
-            <w:r>
-              <w:t>Ϧⲉⲛ ⲟⲩⲉ̀ϩⲟⲟⲩ ⲛ̀ⲛⲉⲧⲉⲛϣⲁⲓ:</w:t>
-            </w:r>
-          </w:p>
-          <w:p>
-            <w:pPr>
-              <w:pStyle w:val="CopticHangingVerse"/>
-            </w:pPr>
-            <w:r>
               <w:t>Ϫⲉ ⲟⲩⲟⲩⲁϩⲥⲁϩⲛⲓ ⲛ̀ⲑⲉⲟⲥ.</w:t>
             </w:r>
           </w:p>
@@ -124,21 +125,33 @@
             <w:tcW w:w="1255" w:type="pct"/>
           </w:tcPr>
           <w:p>
+            <w:pPr>
+              <w:pStyle w:val="EngHang"/>
+            </w:pPr>
             <w:r>
               <w:t>Sound the trumpet</w:t>
             </w:r>
           </w:p>
           <w:p>
+            <w:pPr>
+              <w:pStyle w:val="EngHang"/>
+            </w:pPr>
             <w:r>
               <w:t>At the new moon,</w:t>
             </w:r>
           </w:p>
           <w:p>
+            <w:pPr>
+              <w:pStyle w:val="EngHang"/>
+            </w:pPr>
             <w:r>
               <w:t>On this Feast Day,</w:t>
             </w:r>
           </w:p>
           <w:p>
+            <w:pPr>
+              <w:pStyle w:val="EngHangEnd"/>
+            </w:pPr>
             <w:r>
               <w:t>For it has been established by God.</w:t>
             </w:r>
@@ -165,33 +178,33 @@
           </w:tcPr>
           <w:p>
             <w:pPr>
+              <w:pStyle w:val="CopticVersemulti-line"/>
+            </w:pPr>
+            <w:r>
+              <w:t>Ⲫⲏⲉⲧϩⲉⲙⲥⲓ ϩⲓϫⲉⲛ Ⲛⲓⲭⲉⲣⲟⲩⲃⲓⲙ:</w:t>
+            </w:r>
+          </w:p>
+          <w:p>
+            <w:pPr>
+              <w:pStyle w:val="CopticVersemulti-line"/>
+            </w:pPr>
+            <w:r>
+              <w:t>ⲁϥⲧⲁⲗⲟϥ ⲉ̀ⲟⲩⲉ̀ⲱ̀:</w:t>
+            </w:r>
+          </w:p>
+          <w:p>
+            <w:pPr>
+              <w:pStyle w:val="CopticVersemulti-line"/>
+            </w:pPr>
+            <w:r>
+              <w:t>ⲁϥϣⲉ ⲉ̀ϧⲟⲩⲛ ⲉ̀Ⲓⲉⲣⲟⲩⲥⲁⲗⲏⲙ:</w:t>
+            </w:r>
+          </w:p>
+          <w:p>
+            <w:pPr>
               <w:pStyle w:val="CopticHangingVerse"/>
             </w:pPr>
             <w:r>
-              <w:t>Ⲫⲏⲉⲧϩⲉⲙⲥⲓ ϩⲓϫⲉⲛ Ⲛⲓⲭⲉⲣⲟⲩⲃⲓⲙ:</w:t>
-            </w:r>
-          </w:p>
-          <w:p>
-            <w:pPr>
-              <w:pStyle w:val="CopticHangingVerse"/>
-            </w:pPr>
-            <w:r>
-              <w:t>ⲁϥⲧⲁⲗⲟϥ ⲉ̀ⲟⲩⲉ̀ⲱ̀:</w:t>
-            </w:r>
-          </w:p>
-          <w:p>
-            <w:pPr>
-              <w:pStyle w:val="CopticHangingVerse"/>
-            </w:pPr>
-            <w:r>
-              <w:t>ⲁϥϣⲉ ⲉ̀ϧⲟⲩⲛ ⲉ̀Ⲓⲉⲣⲟⲩⲥⲁⲗⲏⲙ:</w:t>
-            </w:r>
-          </w:p>
-          <w:p>
-            <w:pPr>
-              <w:pStyle w:val="CopticHangingVerse"/>
-            </w:pPr>
-            <w:r>
               <w:t>ⲟⲩⲡⲉ ⲡⲁⲓⲛⲓϣϯ ⲛ̀ⲑⲉⲃⲓⲟ.</w:t>
             </w:r>
           </w:p>
@@ -226,21 +239,33 @@
             <w:tcW w:w="1255" w:type="pct"/>
           </w:tcPr>
           <w:p>
+            <w:pPr>
+              <w:pStyle w:val="EngHang"/>
+            </w:pPr>
             <w:r>
               <w:t>He Who sits on the Cherubim,</w:t>
             </w:r>
           </w:p>
           <w:p>
+            <w:pPr>
+              <w:pStyle w:val="EngHang"/>
+            </w:pPr>
             <w:r>
               <w:t>Did sit on a donkey,</w:t>
             </w:r>
           </w:p>
           <w:p>
+            <w:pPr>
+              <w:pStyle w:val="EngHang"/>
+            </w:pPr>
             <w:r>
               <w:t>And entered Jerusalem,</w:t>
             </w:r>
           </w:p>
           <w:p>
+            <w:pPr>
+              <w:pStyle w:val="EngHangEnd"/>
+            </w:pPr>
             <w:r>
               <w:t>O what great humility.</w:t>
             </w:r>
@@ -264,33 +289,33 @@
           </w:tcPr>
           <w:p>
             <w:pPr>
+              <w:pStyle w:val="CopticVersemulti-line"/>
+            </w:pPr>
+            <w:r>
+              <w:t>Ⲕⲁⲧⲁ ⲫ̀ⲣⲏϯ ⲉ̀ⲧⲁϥϫⲟⲥ:</w:t>
+            </w:r>
+          </w:p>
+          <w:p>
+            <w:pPr>
+              <w:pStyle w:val="CopticVersemulti-line"/>
+            </w:pPr>
+            <w:r>
+              <w:t>ⲛ̀ϫⲉ Ⲇⲁⲩⲓⲇ ϧⲉⲛ ⲛⲓⲯⲁⲗⲙⲟⲥ:</w:t>
+            </w:r>
+          </w:p>
+          <w:p>
+            <w:pPr>
+              <w:pStyle w:val="CopticVersemulti-line"/>
+            </w:pPr>
+            <w:r>
+              <w:t>ϫⲉ ϥ̀ⲥ̀ⲙⲁⲣⲱⲟⲩⲧ ⲛ̀ϫⲉ ⲫⲏⲉⲑⲛⲏⲟⲩ:</w:t>
+            </w:r>
+          </w:p>
+          <w:p>
+            <w:pPr>
               <w:pStyle w:val="CopticHangingVerse"/>
             </w:pPr>
             <w:r>
-              <w:t>Ⲕⲁⲧⲁ ⲫ̀ⲣⲏϯ ⲉ̀ⲧⲁϥϫⲟⲥ:</w:t>
-            </w:r>
-          </w:p>
-          <w:p>
-            <w:pPr>
-              <w:pStyle w:val="CopticHangingVerse"/>
-            </w:pPr>
-            <w:r>
-              <w:t>ⲛ̀ϫⲉ Ⲇⲁⲩⲓⲇ ϧⲉⲛ ⲛⲓⲯⲁⲗⲙⲟⲥ:</w:t>
-            </w:r>
-          </w:p>
-          <w:p>
-            <w:pPr>
-              <w:pStyle w:val="CopticHangingVerse"/>
-            </w:pPr>
-            <w:r>
-              <w:t>ϫⲉ ϥ̀ⲥ̀ⲙⲁⲣⲱⲟⲩⲧ ⲛ̀ϫⲉ ⲫⲏⲉⲑⲛⲏⲟⲩ:</w:t>
-            </w:r>
-          </w:p>
-          <w:p>
-            <w:pPr>
-              <w:pStyle w:val="CopticHangingVerse"/>
-            </w:pPr>
-            <w:r>
               <w:t>ϧⲉⲛ ⲫ̀ⲣⲁⲛ ⲙ̀Ⲡⲟ̄ⲥ̄ ⲛ̀ⲧⲉ ⲛⲓϫⲟⲙ.</w:t>
             </w:r>
           </w:p>
@@ -325,21 +350,33 @@
             <w:tcW w:w="1255" w:type="pct"/>
           </w:tcPr>
           <w:p>
+            <w:pPr>
+              <w:pStyle w:val="EngHang"/>
+            </w:pPr>
             <w:r>
               <w:t>As David has said</w:t>
             </w:r>
           </w:p>
           <w:p>
+            <w:pPr>
+              <w:pStyle w:val="EngHang"/>
+            </w:pPr>
             <w:r>
               <w:t>In the Psalter,</w:t>
             </w:r>
           </w:p>
           <w:p>
+            <w:pPr>
+              <w:pStyle w:val="EngHang"/>
+            </w:pPr>
             <w:r>
               <w:t>“Blessed be he Who comes</w:t>
             </w:r>
           </w:p>
           <w:p>
+            <w:pPr>
+              <w:pStyle w:val="EngHangEnd"/>
+            </w:pPr>
             <w:r>
               <w:t>In the Name of the Lord of Hosts.”</w:t>
             </w:r>
@@ -363,34 +400,33 @@
           </w:tcPr>
           <w:p>
             <w:pPr>
+              <w:pStyle w:val="CopticVersemulti-line"/>
+            </w:pPr>
+            <w:r>
+              <w:t>Ⲡⲁⲗⲓⲛ ⲟⲛ ⲁϥϫⲱ ⲙ̀ⲙⲟⲥ:</w:t>
+            </w:r>
+          </w:p>
+          <w:p>
+            <w:pPr>
+              <w:pStyle w:val="CopticVersemulti-line"/>
+            </w:pPr>
+            <w:r>
+              <w:t>Ϫⲉ ⲉ̀ⲃⲟⲗϧⲉⲛ ⲣⲱⲟⲩ ⲛ̀ϩⲁⲛⲕⲟⲩϫⲓ:</w:t>
+            </w:r>
+          </w:p>
+          <w:p>
+            <w:pPr>
+              <w:pStyle w:val="CopticVersemulti-line"/>
+            </w:pPr>
+            <w:r>
+              <w:t>ⲛ̀ⲁ̀ⲗⲱⲟⲩⲓ̀ ⲛⲉⲙ ⲛⲏⲉⲑⲟⲩⲉⲙϭⲓ:</w:t>
+            </w:r>
+          </w:p>
+          <w:p>
+            <w:pPr>
               <w:pStyle w:val="CopticHangingVerse"/>
             </w:pPr>
             <w:r>
-              <w:t>Ⲡⲁⲗⲓⲛ ⲟⲛ ⲁϥϫⲱ ⲙ̀ⲙⲟⲥ:</w:t>
-            </w:r>
-          </w:p>
-          <w:p>
-            <w:pPr>
-              <w:pStyle w:val="CopticHangingVerse"/>
-            </w:pPr>
-            <w:r>
-              <w:t>Ϫⲉ ⲉ̀ⲃⲟⲗϧⲉⲛ ⲣⲱⲟⲩ ⲛ̀ϩⲁⲛⲕⲟⲩϫⲓ:</w:t>
-            </w:r>
-          </w:p>
-          <w:p>
-            <w:pPr>
-              <w:pStyle w:val="CopticHangingVerse"/>
-            </w:pPr>
-            <w:r>
-              <w:t>ⲛ̀ⲁ̀ⲗⲱⲟⲩⲓ̀ ⲛⲉⲙ ⲛⲏⲉⲑⲟⲩⲉⲙϭⲓ:</w:t>
-            </w:r>
-          </w:p>
-          <w:p>
-            <w:pPr>
-              <w:pStyle w:val="CopticHangingVerse"/>
-            </w:pPr>
-            <w:r>
-              <w:lastRenderedPageBreak/>
               <w:t>ⲛ̀ⲑⲟⲕ ⲁⲕⲥⲉⲃⲧⲉ ⲡⲓⲥ̀ⲙⲟⲩ.</w:t>
             </w:r>
           </w:p>
@@ -401,7 +437,6 @@
           </w:tcPr>
           <w:p>
             <w:r>
-              <w:lastRenderedPageBreak/>
               <w:t xml:space="preserve">Again he said: </w:t>
             </w:r>
           </w:p>
@@ -426,21 +461,33 @@
             <w:tcW w:w="1255" w:type="pct"/>
           </w:tcPr>
           <w:p>
+            <w:pPr>
+              <w:pStyle w:val="EngHang"/>
+            </w:pPr>
             <w:r>
               <w:t>And again he said,</w:t>
             </w:r>
           </w:p>
           <w:p>
+            <w:pPr>
+              <w:pStyle w:val="EngHang"/>
+            </w:pPr>
             <w:r>
               <w:t>“Out of the mouths of babes,</w:t>
             </w:r>
           </w:p>
           <w:p>
+            <w:pPr>
+              <w:pStyle w:val="EngHang"/>
+            </w:pPr>
             <w:r>
               <w:t>And suckling infants,</w:t>
             </w:r>
           </w:p>
           <w:p>
+            <w:pPr>
+              <w:pStyle w:val="EngHangEnd"/>
+            </w:pPr>
             <w:r>
               <w:t>You have perfected praise.”</w:t>
             </w:r>
@@ -464,34 +511,34 @@
           </w:tcPr>
           <w:p>
             <w:pPr>
+              <w:pStyle w:val="CopticVersemulti-line"/>
+            </w:pPr>
+            <w:r>
+              <w:t>Ⲧⲟⲧⲉ ⲁϥϫⲱⲕ ⲉ̀ⲃⲟⲗ ⲙ̀ⲡⲓⲥⲁϫⲓ:</w:t>
+            </w:r>
+          </w:p>
+          <w:p>
+            <w:pPr>
+              <w:pStyle w:val="CopticVersemulti-line"/>
+            </w:pPr>
+            <w:r>
+              <w:t>ⲛ̀ⲧⲉ Ⲇⲁⲩⲓⲇ ⲡⲓⲡ̀ⲛⲉⲩⲙⲁⲧⲟⲫⲟⲣⲟⲥ:</w:t>
+            </w:r>
+          </w:p>
+          <w:p>
+            <w:pPr>
+              <w:pStyle w:val="CopticVersemulti-line"/>
+            </w:pPr>
+            <w:r>
+              <w:t>ϫⲉ ⲉ̀ⲃⲟⲗ ϧⲉⲛ ⲣⲱⲟⲩ ⲛ̀ϩⲁⲛⲕⲟⲩϫⲓ:</w:t>
+            </w:r>
+          </w:p>
+          <w:p>
+            <w:pPr>
               <w:pStyle w:val="CopticHangingVerse"/>
             </w:pPr>
             <w:r>
               <w:lastRenderedPageBreak/>
-              <w:t>Ⲧⲟⲧⲉ ⲁϥϫⲱⲕ ⲉ̀ⲃⲟⲗ ⲙ̀ⲡⲓⲥⲁϫⲓ:</w:t>
-            </w:r>
-          </w:p>
-          <w:p>
-            <w:pPr>
-              <w:pStyle w:val="CopticHangingVerse"/>
-            </w:pPr>
-            <w:r>
-              <w:t>ⲛ̀ⲧⲉ Ⲇⲁⲩⲓⲇ ⲡⲓⲡ̀ⲛⲉⲩⲙⲁⲧⲟⲫⲟⲣⲟⲥ:</w:t>
-            </w:r>
-          </w:p>
-          <w:p>
-            <w:pPr>
-              <w:pStyle w:val="CopticHangingVerse"/>
-            </w:pPr>
-            <w:r>
-              <w:t>ϫⲉ ⲉ̀ⲃⲟⲗ ϧⲉⲛ ⲣⲱⲟⲩ ⲛ̀ϩⲁⲛⲕⲟⲩϫⲓ:</w:t>
-            </w:r>
-          </w:p>
-          <w:p>
-            <w:pPr>
-              <w:pStyle w:val="CopticHangingVerse"/>
-            </w:pPr>
-            <w:r>
               <w:t>ⲛ̀ⲁ̀ⲗⲱⲟⲩⲓ̀ ⲙ̀ⲡⲁⲓⲣⲏϯ ⲉϥϫⲱ ⲙ̀ⲙⲟⲥ.</w:t>
             </w:r>
           </w:p>
@@ -502,6 +549,7 @@
           </w:tcPr>
           <w:p>
             <w:r>
+              <w:lastRenderedPageBreak/>
               <w:t>Then He completed the saying:</w:t>
             </w:r>
           </w:p>
@@ -526,23 +574,39 @@
             <w:tcW w:w="1255" w:type="pct"/>
           </w:tcPr>
           <w:p>
+            <w:pPr>
+              <w:pStyle w:val="EngHang"/>
+            </w:pPr>
             <w:r>
               <w:t>Then he fulfilled the saying</w:t>
             </w:r>
           </w:p>
           <w:p>
+            <w:pPr>
+              <w:pStyle w:val="EngHang"/>
+            </w:pPr>
             <w:r>
               <w:t>Of David, the spirit-bearer,</w:t>
             </w:r>
           </w:p>
           <w:p>
+            <w:pPr>
+              <w:pStyle w:val="EngHang"/>
+            </w:pPr>
             <w:r>
               <w:t>Who likewise said,</w:t>
             </w:r>
           </w:p>
           <w:p>
-            <w:r>
-              <w:t>“From the mouths of little children.”</w:t>
+            <w:pPr>
+              <w:pStyle w:val="EngHangEnd"/>
+            </w:pPr>
+            <w:r>
+              <w:t xml:space="preserve">“From the mouths of little </w:t>
+            </w:r>
+            <w:r>
+              <w:lastRenderedPageBreak/>
+              <w:t>children.”</w:t>
             </w:r>
           </w:p>
         </w:tc>
@@ -564,33 +628,34 @@
           </w:tcPr>
           <w:p>
             <w:pPr>
+              <w:pStyle w:val="CopticVersemulti-line"/>
+            </w:pPr>
+            <w:r>
+              <w:lastRenderedPageBreak/>
+              <w:t>Ⲥⲉϩⲱⲥ ⲉ̀ⲣⲟϥ ϧⲉⲛ ⲟⲩⲛⲉϩⲥⲓ:</w:t>
+            </w:r>
+          </w:p>
+          <w:p>
+            <w:pPr>
+              <w:pStyle w:val="CopticVersemulti-line"/>
+            </w:pPr>
+            <w:r>
+              <w:t>ⲁⲩϫⲉ ⲫⲁⲓ ⲡⲉ Ⲉⲙⲙⲁⲛⲟⲩⲏⲗ:</w:t>
+            </w:r>
+          </w:p>
+          <w:p>
+            <w:pPr>
+              <w:pStyle w:val="CopticVersemulti-line"/>
+            </w:pPr>
+            <w:r>
+              <w:t>Ⲱⲥⲁⲛⲛⲁ ϧⲉⲛ ⲛⲏⲉⲧϭⲟⲥⲓ:</w:t>
+            </w:r>
+          </w:p>
+          <w:p>
+            <w:pPr>
               <w:pStyle w:val="CopticHangingVerse"/>
             </w:pPr>
             <w:r>
-              <w:t>Ⲥⲉϩⲱⲥ ⲉ̀ⲣⲟϥ ϧⲉⲛ ⲟⲩⲛⲉϩⲥⲓ:</w:t>
-            </w:r>
-          </w:p>
-          <w:p>
-            <w:pPr>
-              <w:pStyle w:val="CopticHangingVerse"/>
-            </w:pPr>
-            <w:r>
-              <w:t>ⲁⲩϫⲉ ⲫⲁⲓ ⲡⲉ Ⲉⲙⲙⲁⲛⲟⲩⲏⲗ:</w:t>
-            </w:r>
-          </w:p>
-          <w:p>
-            <w:pPr>
-              <w:pStyle w:val="CopticHangingVerse"/>
-            </w:pPr>
-            <w:r>
-              <w:t>Ⲱⲥⲁⲛⲛⲁ ϧⲉⲛ ⲛⲏⲉⲧϭⲟⲥⲓ:</w:t>
-            </w:r>
-          </w:p>
-          <w:p>
-            <w:pPr>
-              <w:pStyle w:val="CopticHangingVerse"/>
-            </w:pPr>
-            <w:r>
               <w:t>ⲫⲁⲓ ⲡⲉ ⲡ̀ⲟⲩⲣⲟ ⲙ̀ⲠⲓⲒ̀ⲥⲣⲁⲏⲗ.</w:t>
             </w:r>
           </w:p>
@@ -625,21 +690,33 @@
             <w:tcW w:w="1255" w:type="pct"/>
           </w:tcPr>
           <w:p>
+            <w:pPr>
+              <w:pStyle w:val="EngHang"/>
+            </w:pPr>
             <w:r>
               <w:t>They praised Him with attention,</w:t>
             </w:r>
           </w:p>
           <w:p>
+            <w:pPr>
+              <w:pStyle w:val="EngHang"/>
+            </w:pPr>
             <w:r>
               <w:t>Saying, “This is Emmanuel!</w:t>
             </w:r>
           </w:p>
           <w:p>
+            <w:pPr>
+              <w:pStyle w:val="EngHang"/>
+            </w:pPr>
             <w:r>
               <w:t>Hosanna in the highest!</w:t>
             </w:r>
           </w:p>
           <w:p>
+            <w:pPr>
+              <w:pStyle w:val="EngHangEnd"/>
+            </w:pPr>
             <w:r>
               <w:t>This is the King of Israel!”</w:t>
             </w:r>
@@ -663,25 +740,25 @@
           </w:tcPr>
           <w:p>
             <w:pPr>
+              <w:pStyle w:val="CopticVersemulti-line"/>
+            </w:pPr>
+            <w:r>
+              <w:t>Ⲁⲛⲓⲟⲩⲓ̀ ⲙ̀Ⲡⲟ̄ⲥ̄ ⲛ̀ⲛⲓϣⲏⲣⲓ ⲛ̀ⲧⲉ Ⲫϯ: ⲁⲛⲓⲟⲩⲓ̀ ⲙ̀Ⲡⲟ̄ⲥ̄ ⲛ̀ⲟⲩⲱ̀ⲟⲩ ⲛⲉⲙ ⲟⲩⲧⲁⲓⲟ̀:</w:t>
+            </w:r>
+          </w:p>
+          <w:p>
+            <w:pPr>
+              <w:pStyle w:val="CopticVersemulti-line"/>
+            </w:pPr>
+            <w:r>
+              <w:t>ⲉ̀ϣⲗⲏⲗⲟⲩⲓ̀ ⲉ̀ⲃⲟⲗⲙ̀Ⲡⲉⲛⲛⲟⲩϯ:</w:t>
+            </w:r>
+          </w:p>
+          <w:p>
+            <w:pPr>
               <w:pStyle w:val="CopticHangingVerse"/>
             </w:pPr>
             <w:r>
-              <w:t>Ⲁⲛⲓⲟⲩⲓ̀ ⲙ̀Ⲡⲟ̄ⲥ̄ ⲛ̀ⲛⲓϣⲏⲣⲓ ⲛ̀ⲧⲉ Ⲫϯ: ⲁⲛⲓⲟⲩⲓ̀ ⲙ̀Ⲡⲟ̄ⲥ̄ ⲛ̀ⲟⲩⲱ̀ⲟⲩ ⲛⲉⲙ ⲟⲩⲧⲁⲓⲟ̀:</w:t>
-            </w:r>
-          </w:p>
-          <w:p>
-            <w:pPr>
-              <w:pStyle w:val="CopticHangingVerse"/>
-            </w:pPr>
-            <w:r>
-              <w:t>ⲉ̀ϣⲗⲏⲗⲟⲩⲓ̀ ⲉ̀ⲃⲟⲗⲙ̀Ⲡⲉⲛⲛⲟⲩϯ:</w:t>
-            </w:r>
-          </w:p>
-          <w:p>
-            <w:pPr>
-              <w:pStyle w:val="CopticHangingVerse"/>
-            </w:pPr>
-            <w:r>
               <w:t>ϧⲉⲛ ϩⲁⲛⲇⲟⲝⲟⲗⲟⲅⲓⲁ ⲛ̀ⲥ̀ⲙⲟⲩ.</w:t>
             </w:r>
           </w:p>
@@ -716,21 +793,33 @@
             <w:tcW w:w="1255" w:type="pct"/>
           </w:tcPr>
           <w:p>
+            <w:pPr>
+              <w:pStyle w:val="EngHang"/>
+            </w:pPr>
             <w:r>
               <w:t>Bring to the Lord, O sons of God,</w:t>
             </w:r>
           </w:p>
           <w:p>
+            <w:pPr>
+              <w:pStyle w:val="EngHang"/>
+            </w:pPr>
             <w:r>
               <w:t>Bring to the Lord glory and honour.</w:t>
             </w:r>
           </w:p>
           <w:p>
+            <w:pPr>
+              <w:pStyle w:val="EngHang"/>
+            </w:pPr>
             <w:r>
               <w:t>Rejoice in our God</w:t>
             </w:r>
           </w:p>
           <w:p>
+            <w:pPr>
+              <w:pStyle w:val="EngHangEnd"/>
+            </w:pPr>
             <w:r>
               <w:t>With doxologies of blessing.</w:t>
             </w:r>
@@ -754,34 +843,33 @@
           </w:tcPr>
           <w:p>
             <w:pPr>
+              <w:pStyle w:val="CopticVersemulti-line"/>
+            </w:pPr>
+            <w:r>
+              <w:t>Ⲛⲑⲟⲕ Ⲫϯ ϥ̀ⲉⲣϣⲁⲩ ⲛⲁⲕ:</w:t>
+            </w:r>
+          </w:p>
+          <w:p>
+            <w:pPr>
+              <w:pStyle w:val="CopticVersemulti-line"/>
+            </w:pPr>
+            <w:r>
+              <w:t>ⲛ̀ϫⲉ ⲡⲓϫⲱ ϧⲉⲛ Ⲥⲓⲱⲛ:</w:t>
+            </w:r>
+          </w:p>
+          <w:p>
+            <w:pPr>
+              <w:pStyle w:val="CopticVersemulti-line"/>
+            </w:pPr>
+            <w:r>
+              <w:t>ⲛⲉⲙ Ⲓⲉⲣⲟⲩⲥⲁⲗⲏⲙ ⲉⲩⲉ̀ϯ ⲛⲁⲕ:</w:t>
+            </w:r>
+          </w:p>
+          <w:p>
+            <w:pPr>
               <w:pStyle w:val="CopticHangingVerse"/>
             </w:pPr>
             <w:r>
-              <w:t>Ⲛⲑⲟⲕ Ⲫϯ ϥ̀ⲉⲣϣⲁⲩ ⲛⲁⲕ:</w:t>
-            </w:r>
-          </w:p>
-          <w:p>
-            <w:pPr>
-              <w:pStyle w:val="CopticHangingVerse"/>
-            </w:pPr>
-            <w:r>
-              <w:t>ⲛ̀ϫⲉ ⲡⲓϫⲱ ϧⲉⲛ Ⲥⲓⲱⲛ:</w:t>
-            </w:r>
-          </w:p>
-          <w:p>
-            <w:pPr>
-              <w:pStyle w:val="CopticHangingVerse"/>
-            </w:pPr>
-            <w:r>
-              <w:lastRenderedPageBreak/>
-              <w:t>ⲛⲉⲙ Ⲓⲉⲣⲟⲩⲥⲁⲗⲏⲙ ⲉⲩⲉ̀ϯ ⲛⲁⲕ:</w:t>
-            </w:r>
-          </w:p>
-          <w:p>
-            <w:pPr>
-              <w:pStyle w:val="CopticHangingVerse"/>
-            </w:pPr>
-            <w:r>
               <w:t>ⲛ̀ϩⲁⲛⲉⲩⲭⲏ ϣⲁ ⲛⲓⲉ̀ⲱⲛ.</w:t>
             </w:r>
           </w:p>
@@ -792,7 +880,6 @@
           </w:tcPr>
           <w:p>
             <w:r>
-              <w:lastRenderedPageBreak/>
               <w:t>Praise is due to you, O God:</w:t>
             </w:r>
           </w:p>
@@ -817,31 +904,43 @@
             <w:tcW w:w="1255" w:type="pct"/>
           </w:tcPr>
           <w:p>
+            <w:pPr>
+              <w:pStyle w:val="EngHang"/>
+            </w:pPr>
             <w:r>
               <w:t>Praise is due to You, O God,</w:t>
             </w:r>
           </w:p>
           <w:p>
+            <w:pPr>
+              <w:pStyle w:val="EngHang"/>
+            </w:pPr>
             <w:r>
               <w:t>In Zion and Jerusalem.</w:t>
             </w:r>
           </w:p>
           <w:p>
+            <w:pPr>
+              <w:pStyle w:val="EngHang"/>
+            </w:pPr>
             <w:r>
               <w:t>They send prayers to You</w:t>
             </w:r>
           </w:p>
           <w:p>
-            <w:commentRangeStart w:id="0"/>
+            <w:pPr>
+              <w:pStyle w:val="EngHangEnd"/>
+            </w:pPr>
+            <w:commentRangeStart w:id="1"/>
             <w:r>
               <w:t>To the ages.</w:t>
             </w:r>
-            <w:commentRangeEnd w:id="0"/>
+            <w:commentRangeEnd w:id="1"/>
             <w:r>
               <w:rPr>
                 <w:rStyle w:val="CommentReference"/>
               </w:rPr>
-              <w:commentReference w:id="0"/>
+              <w:commentReference w:id="1"/>
             </w:r>
           </w:p>
         </w:tc>
@@ -863,34 +962,33 @@
           </w:tcPr>
           <w:p>
             <w:pPr>
+              <w:pStyle w:val="CopticVersemulti-line"/>
+            </w:pPr>
+            <w:r>
+              <w:t>Ⲱⲥⲁⲛⲛⲁ ϧⲉⲛ ⲛⲏⲉⲧϭⲟⲥⲓ:</w:t>
+            </w:r>
+          </w:p>
+          <w:p>
+            <w:pPr>
+              <w:pStyle w:val="CopticVersemulti-line"/>
+            </w:pPr>
+            <w:r>
+              <w:t>ⲫⲁⲓ ⲡⲉ ⲡ̀ⲟⲩⲣⲟ ⲙ̀Ⲡⲓ̀ⲥⲣⲁⲏⲗ:</w:t>
+            </w:r>
+          </w:p>
+          <w:p>
+            <w:pPr>
+              <w:pStyle w:val="CopticVersemulti-line"/>
+            </w:pPr>
+            <w:r>
+              <w:t>ϥ̀ⲥ̀ⲙⲁⲣⲱⲟⲩⲧ ⲛ̀ϫⲉ ⲫⲏⲉⲑⲛⲏⲟⲩ:</w:t>
+            </w:r>
+          </w:p>
+          <w:p>
+            <w:pPr>
               <w:pStyle w:val="CopticHangingVerse"/>
             </w:pPr>
             <w:r>
-              <w:lastRenderedPageBreak/>
-              <w:t>Ⲱⲥⲁⲛⲛⲁ ϧⲉⲛ ⲛⲏⲉⲧϭⲟⲥⲓ:</w:t>
-            </w:r>
-          </w:p>
-          <w:p>
-            <w:pPr>
-              <w:pStyle w:val="CopticHangingVerse"/>
-            </w:pPr>
-            <w:r>
-              <w:t>ⲫⲁⲓ ⲡⲉ ⲡ̀ⲟⲩⲣⲟ ⲙ̀Ⲡⲓ̀ⲥⲣⲁⲏⲗ:</w:t>
-            </w:r>
-          </w:p>
-          <w:p>
-            <w:pPr>
-              <w:pStyle w:val="CopticHangingVerse"/>
-            </w:pPr>
-            <w:r>
-              <w:t>ϥ̀ⲥ̀ⲙⲁⲣⲱⲟⲩⲧ ⲛ̀ϫⲉ ⲫⲏⲉⲑⲛⲏⲟⲩ:</w:t>
-            </w:r>
-          </w:p>
-          <w:p>
-            <w:pPr>
-              <w:pStyle w:val="CopticHangingVerse"/>
-            </w:pPr>
-            <w:r>
               <w:t>ϧⲉⲛ ⲫ̀ⲣⲁⲛ ⲙ̀Ⲡⲟ̄ⲥ̄ ⲛ̀ⲧⲉ ⲛⲓϫⲟⲙ.</w:t>
             </w:r>
           </w:p>
@@ -911,10 +1009,7 @@
           </w:p>
           <w:p>
             <w:r>
-              <w:t xml:space="preserve">Blessed is He, </w:t>
-            </w:r>
-            <w:r>
-              <w:t>Who comes in the name:</w:t>
+              <w:t>Blessed is He, Who comes in the name:</w:t>
             </w:r>
           </w:p>
           <w:p>
@@ -928,21 +1023,33 @@
             <w:tcW w:w="1255" w:type="pct"/>
           </w:tcPr>
           <w:p>
+            <w:pPr>
+              <w:pStyle w:val="EngHang"/>
+            </w:pPr>
             <w:r>
               <w:t>Hosanna in the highest!</w:t>
             </w:r>
           </w:p>
           <w:p>
+            <w:pPr>
+              <w:pStyle w:val="EngHang"/>
+            </w:pPr>
             <w:r>
               <w:t>This is the King of Israel!</w:t>
             </w:r>
           </w:p>
           <w:p>
+            <w:pPr>
+              <w:pStyle w:val="EngHang"/>
+            </w:pPr>
             <w:r>
               <w:t>Blessed be He Who comes</w:t>
             </w:r>
           </w:p>
           <w:p>
+            <w:pPr>
+              <w:pStyle w:val="EngHangEnd"/>
+            </w:pPr>
             <w:r>
               <w:t>In the Name of the Lord of Hosts!</w:t>
             </w:r>
@@ -966,33 +1073,34 @@
           </w:tcPr>
           <w:p>
             <w:pPr>
+              <w:pStyle w:val="CopticVersemulti-line"/>
+            </w:pPr>
+            <w:r>
+              <w:t>Ⲧⲉⲛϩⲱⲥ ⲉ̀ⲣⲟϥ ⲧⲉⲛϯⲱ̀ⲟⲩ ⲛⲁϥ:</w:t>
+            </w:r>
+          </w:p>
+          <w:p>
+            <w:pPr>
+              <w:pStyle w:val="CopticVersemulti-line"/>
+            </w:pPr>
+            <w:r>
+              <w:t>ⲧⲉⲛⲉⲣϩⲟⲩⲟ̀ ϭⲓⲥⲓ ⲙ̀ⲙⲟϥ:</w:t>
+            </w:r>
+          </w:p>
+          <w:p>
+            <w:pPr>
+              <w:pStyle w:val="CopticVersemulti-line"/>
+            </w:pPr>
+            <w:r>
+              <w:lastRenderedPageBreak/>
+              <w:t>ϩⲟⲥ ⲁ̀ⲅⲁⲑⲟⲥ ⲟⲩⲟϩ ⲙ̀ⲙⲁⲓⲣⲱⲙⲓ:</w:t>
+            </w:r>
+          </w:p>
+          <w:p>
+            <w:pPr>
               <w:pStyle w:val="CopticHangingVerse"/>
             </w:pPr>
             <w:r>
-              <w:t>Ⲧⲉⲛϩⲱⲥ ⲉ̀ⲣⲟϥ ⲧⲉⲛϯⲱ̀ⲟⲩ ⲛⲁϥ:</w:t>
-            </w:r>
-          </w:p>
-          <w:p>
-            <w:pPr>
-              <w:pStyle w:val="CopticHangingVerse"/>
-            </w:pPr>
-            <w:r>
-              <w:t>ⲧⲉⲛⲉⲣϩⲟⲩⲟ̀ ϭⲓⲥⲓ ⲙ̀ⲙⲟϥ:</w:t>
-            </w:r>
-          </w:p>
-          <w:p>
-            <w:pPr>
-              <w:pStyle w:val="CopticHangingVerse"/>
-            </w:pPr>
-            <w:r>
-              <w:t>ϩⲟⲥ ⲁ̀ⲅⲁⲑⲟⲥ ⲟⲩⲟϩ ⲙ̀ⲙⲁⲓⲣⲱⲙⲓ:</w:t>
-            </w:r>
-          </w:p>
-          <w:p>
-            <w:pPr>
-              <w:pStyle w:val="CopticHangingVerse"/>
-            </w:pPr>
-            <w:r>
               <w:t>ⲛⲁⲓ ⲛⲁⲛ ⲕⲁⲧⲁ ⲡⲉⲕⲛⲓϣϯ ⲛ̀ⲛⲁⲓ.</w:t>
             </w:r>
           </w:p>
@@ -1003,6 +1111,7 @@
           </w:tcPr>
           <w:p>
             <w:r>
+              <w:lastRenderedPageBreak/>
               <w:t>We praise Him and glorify Him</w:t>
             </w:r>
           </w:p>
@@ -1018,6 +1127,7 @@
           </w:p>
           <w:p>
             <w:r>
+              <w:lastRenderedPageBreak/>
               <w:t>Have mercy on us according to Your great mercy.</w:t>
             </w:r>
           </w:p>
@@ -1027,26 +1137,38 @@
             <w:tcW w:w="1255" w:type="pct"/>
           </w:tcPr>
           <w:p>
-            <w:r>
+            <w:pPr>
+              <w:pStyle w:val="EngHang"/>
+            </w:pPr>
+            <w:r>
+              <w:lastRenderedPageBreak/>
               <w:t>We praise Him and glorify Him,</w:t>
             </w:r>
           </w:p>
           <w:p>
+            <w:pPr>
+              <w:pStyle w:val="EngHang"/>
+            </w:pPr>
             <w:r>
               <w:t>And exalt Him above all,</w:t>
             </w:r>
           </w:p>
           <w:p>
-            <w:r>
+            <w:pPr>
+              <w:pStyle w:val="EngHang"/>
+            </w:pPr>
+            <w:r>
+              <w:lastRenderedPageBreak/>
               <w:t>As a Good One and a Lover of mankind,</w:t>
             </w:r>
           </w:p>
           <w:p>
+            <w:pPr>
+              <w:pStyle w:val="EngHangEnd"/>
+            </w:pPr>
             <w:r>
               <w:t>Have mercy on us according to Your great mercy.</w:t>
             </w:r>
-            <w:bookmarkStart w:id="1" w:name="_GoBack"/>
-            <w:bookmarkEnd w:id="1"/>
           </w:p>
         </w:tc>
         <w:tc>
@@ -1060,6 +1182,7 @@
           </w:p>
         </w:tc>
       </w:tr>
+      <w:bookmarkEnd w:id="0"/>
     </w:tbl>
     <w:p>
       <w:pPr>
@@ -1078,7 +1201,7 @@
 
 <file path=word/comments.xml><?xml version="1.0" encoding="utf-8"?>
 <w:comments xmlns:wpc="http://schemas.microsoft.com/office/word/2010/wordprocessingCanvas" xmlns:mc="http://schemas.openxmlformats.org/markup-compatibility/2006" xmlns:o="urn:schemas-microsoft-com:office:office" xmlns:r="http://schemas.openxmlformats.org/officeDocument/2006/relationships" xmlns:m="http://schemas.openxmlformats.org/officeDocument/2006/math" xmlns:v="urn:schemas-microsoft-com:vml" xmlns:wp14="http://schemas.microsoft.com/office/word/2010/wordprocessingDrawing" xmlns:wp="http://schemas.openxmlformats.org/drawingml/2006/wordprocessingDrawing" xmlns:w10="urn:schemas-microsoft-com:office:word" xmlns:w="http://schemas.openxmlformats.org/wordprocessingml/2006/main" xmlns:w14="http://schemas.microsoft.com/office/word/2010/wordml" xmlns:wpg="http://schemas.microsoft.com/office/word/2010/wordprocessingGroup" xmlns:wpi="http://schemas.microsoft.com/office/word/2010/wordprocessingInk" xmlns:wne="http://schemas.microsoft.com/office/word/2006/wordml" xmlns:wps="http://schemas.microsoft.com/office/word/2010/wordprocessingShape" mc:Ignorable="w14 wp14">
-  <w:comment w:id="0" w:author="Windows User" w:date="2015-08-17T09:05:00Z" w:initials="WU">
+  <w:comment w:id="1" w:author="Windows User" w:date="2015-08-24T12:15:00Z" w:initials="WU">
     <w:p>
       <w:pPr>
         <w:pStyle w:val="CommentText"/>
@@ -2318,7 +2441,7 @@
 </file>
 
 <file path=customXml/itemProps1.xml><?xml version="1.0" encoding="utf-8"?>
-<ds:datastoreItem xmlns:ds="http://schemas.openxmlformats.org/officeDocument/2006/customXml" ds:itemID="{E3EE78E8-11DF-499D-8FFB-17733534550A}">
+<ds:datastoreItem xmlns:ds="http://schemas.openxmlformats.org/officeDocument/2006/customXml" ds:itemID="{13E759DB-EED1-4808-BACE-67EA2B246A9B}">
   <ds:schemaRefs>
     <ds:schemaRef ds:uri="http://schemas.openxmlformats.org/officeDocument/2006/bibliography"/>
   </ds:schemaRefs>

</xml_diff>